<commit_message>
rearranged files, added prac tests
</commit_message>
<xml_diff>
--- a/Tests/PT1/PT1 _draft.docx
+++ b/Tests/PT1/PT1 _draft.docx
@@ -1,6 +1,6 @@
 
 <file path=word/document.xml><?xml version="1.0" encoding="utf-8"?>
-<w:document xmlns:mo="http://schemas.microsoft.com/office/mac/office/2008/main" xmlns:ve="http://schemas.openxmlformats.org/markup-compatibility/2006" xmlns:mv="urn:schemas-microsoft-com:mac:vml" xmlns:o="urn:schemas-microsoft-com:office:office" xmlns:r="http://schemas.openxmlformats.org/officeDocument/2006/relationships" xmlns:m="http://schemas.openxmlformats.org/officeDocument/2006/math" xmlns:v="urn:schemas-microsoft-com:vml" xmlns:wp="http://schemas.openxmlformats.org/drawingml/2006/wordprocessingDrawing" xmlns:w10="urn:schemas-microsoft-com:office:word" xmlns:w="http://schemas.openxmlformats.org/wordprocessingml/2006/main" xmlns:wne="http://schemas.microsoft.com/office/word/2006/wordml">
+<w:document xmlns:wpc="http://schemas.microsoft.com/office/word/2010/wordprocessingCanvas" xmlns:mo="http://schemas.microsoft.com/office/mac/office/2008/main" xmlns:mc="http://schemas.openxmlformats.org/markup-compatibility/2006" xmlns:mv="urn:schemas-microsoft-com:mac:vml" xmlns:o="urn:schemas-microsoft-com:office:office" xmlns:r="http://schemas.openxmlformats.org/officeDocument/2006/relationships" xmlns:m="http://schemas.openxmlformats.org/officeDocument/2006/math" xmlns:v="urn:schemas-microsoft-com:vml" xmlns:wp14="http://schemas.microsoft.com/office/word/2010/wordprocessingDrawing" xmlns:wp="http://schemas.openxmlformats.org/drawingml/2006/wordprocessingDrawing" xmlns:w10="urn:schemas-microsoft-com:office:word" xmlns:w="http://schemas.openxmlformats.org/wordprocessingml/2006/main" xmlns:w14="http://schemas.microsoft.com/office/word/2010/wordml" xmlns:wpg="http://schemas.microsoft.com/office/word/2010/wordprocessingGroup" xmlns:wpi="http://schemas.microsoft.com/office/word/2010/wordprocessingInk" xmlns:wne="http://schemas.microsoft.com/office/word/2006/wordml" xmlns:wps="http://schemas.microsoft.com/office/word/2010/wordprocessingShape" mc:Ignorable="w14 wp14">
   <w:body>
     <w:p>
       <w:pPr>
@@ -96,15 +96,7 @@
         <w:t>both the sketch window and the</w:t>
       </w:r>
       <w:r>
-        <w:t xml:space="preserve"> console output </w:t>
-      </w:r>
-      <w:proofErr w:type="gramStart"/>
-      <w:r>
-        <w:t>is</w:t>
-      </w:r>
-      <w:proofErr w:type="gramEnd"/>
-      <w:r>
-        <w:t xml:space="preserve"> clearly visible when you run the program.</w:t>
+        <w:t xml:space="preserve"> console output is clearly visible when you run the program.</w:t>
       </w:r>
     </w:p>
     <w:p>
@@ -224,7 +216,7 @@
           <w:noProof/>
         </w:rPr>
         <w:drawing>
-          <wp:inline distT="0" distB="0" distL="0" distR="0">
+          <wp:inline distT="0" distB="0" distL="0" distR="0" wp14:anchorId="2EBB23F2" wp14:editId="5C5ECA1D">
             <wp:extent cx="3236922" cy="2434270"/>
             <wp:effectExtent l="50800" t="25400" r="14278" b="4130"/>
             <wp:docPr id="1" name="Picture 1"/>
@@ -241,7 +233,7 @@
                     </pic:cNvPicPr>
                   </pic:nvPicPr>
                   <pic:blipFill>
-                    <a:blip r:embed="rId6"/>
+                    <a:blip r:embed="rId7"/>
                     <a:srcRect/>
                     <a:stretch>
                       <a:fillRect/>
@@ -312,6 +304,7 @@
         <w:br w:type="page"/>
       </w:r>
       <w:r>
+        <w:lastRenderedPageBreak/>
         <w:t>Program Overview</w:t>
       </w:r>
     </w:p>
@@ -331,19 +324,11 @@
       <w:r>
         <w:t xml:space="preserve">main file with the </w:t>
       </w:r>
-      <w:proofErr w:type="gramStart"/>
-      <w:r>
-        <w:rPr>
-          <w:rStyle w:val="Code"/>
-        </w:rPr>
-        <w:t>setup(</w:t>
-      </w:r>
-      <w:proofErr w:type="gramEnd"/>
-      <w:r>
-        <w:rPr>
-          <w:rStyle w:val="Code"/>
-        </w:rPr>
-        <w:t>)</w:t>
+      <w:r>
+        <w:rPr>
+          <w:rStyle w:val="Code"/>
+        </w:rPr>
+        <w:t>setup()</w:t>
       </w:r>
       <w:r>
         <w:t>/</w:t>
@@ -401,19 +386,11 @@
       <w:r>
         <w:t xml:space="preserve">There are two methods in this class: </w:t>
       </w:r>
-      <w:proofErr w:type="gramStart"/>
-      <w:r>
-        <w:rPr>
-          <w:rStyle w:val="Code"/>
-        </w:rPr>
-        <w:t>draw(</w:t>
-      </w:r>
-      <w:proofErr w:type="gramEnd"/>
-      <w:r>
-        <w:rPr>
-          <w:rStyle w:val="Code"/>
-        </w:rPr>
-        <w:t>)</w:t>
+      <w:r>
+        <w:rPr>
+          <w:rStyle w:val="Code"/>
+        </w:rPr>
+        <w:t>draw()</w:t>
       </w:r>
       <w:r>
         <w:t xml:space="preserve">, which draws a token, and </w:t>
@@ -522,19 +499,11 @@
       <w:r>
         <w:t xml:space="preserve">There are two methods in this class: </w:t>
       </w:r>
-      <w:proofErr w:type="gramStart"/>
-      <w:r>
-        <w:rPr>
-          <w:rStyle w:val="Code"/>
-        </w:rPr>
-        <w:t>draw(</w:t>
-      </w:r>
-      <w:proofErr w:type="gramEnd"/>
-      <w:r>
-        <w:rPr>
-          <w:rStyle w:val="Code"/>
-        </w:rPr>
-        <w:t>)</w:t>
+      <w:r>
+        <w:rPr>
+          <w:rStyle w:val="Code"/>
+        </w:rPr>
+        <w:t>draw()</w:t>
       </w:r>
       <w:r>
         <w:t xml:space="preserve">, which draws the trail; and </w:t>
@@ -562,21 +531,12 @@
         </w:rPr>
         <w:t xml:space="preserve">The main tab with </w:t>
       </w:r>
-      <w:proofErr w:type="gramStart"/>
-      <w:r>
-        <w:rPr>
-          <w:rStyle w:val="Code"/>
-          <w:b/>
-        </w:rPr>
-        <w:t>setup(</w:t>
-      </w:r>
-      <w:proofErr w:type="gramEnd"/>
-      <w:r>
-        <w:rPr>
-          <w:rStyle w:val="Code"/>
-          <w:b/>
-        </w:rPr>
-        <w:t>)</w:t>
+      <w:r>
+        <w:rPr>
+          <w:rStyle w:val="Code"/>
+          <w:b/>
+        </w:rPr>
+        <w:t>setup()</w:t>
       </w:r>
       <w:r>
         <w:rPr>
@@ -620,19 +580,11 @@
       <w:r>
         <w:t xml:space="preserve"> object are declared. Inside </w:t>
       </w:r>
-      <w:proofErr w:type="gramStart"/>
-      <w:r>
-        <w:rPr>
-          <w:rStyle w:val="Code"/>
-        </w:rPr>
-        <w:t>setup(</w:t>
-      </w:r>
-      <w:proofErr w:type="gramEnd"/>
-      <w:r>
-        <w:rPr>
-          <w:rStyle w:val="Code"/>
-        </w:rPr>
-        <w:t>)</w:t>
+      <w:r>
+        <w:rPr>
+          <w:rStyle w:val="Code"/>
+        </w:rPr>
+        <w:t>setup()</w:t>
       </w:r>
       <w:r>
         <w:t xml:space="preserve">, the tokens are created, but </w:t>
@@ -655,19 +607,11 @@
       <w:r>
         <w:t xml:space="preserve">. Inside </w:t>
       </w:r>
-      <w:proofErr w:type="gramStart"/>
-      <w:r>
-        <w:rPr>
-          <w:rStyle w:val="Code"/>
-        </w:rPr>
-        <w:t>draw(</w:t>
-      </w:r>
-      <w:proofErr w:type="gramEnd"/>
-      <w:r>
-        <w:rPr>
-          <w:rStyle w:val="Code"/>
-        </w:rPr>
-        <w:t>)</w:t>
+      <w:r>
+        <w:rPr>
+          <w:rStyle w:val="Code"/>
+        </w:rPr>
+        <w:t>draw()</w:t>
       </w:r>
       <w:r>
         <w:t xml:space="preserve">, everything that is not </w:t>
@@ -702,19 +646,11 @@
       <w:r>
         <w:t xml:space="preserve"> the </w:t>
       </w:r>
-      <w:proofErr w:type="gramStart"/>
-      <w:r>
-        <w:rPr>
-          <w:rStyle w:val="Code"/>
-        </w:rPr>
-        <w:t>draw(</w:t>
-      </w:r>
-      <w:proofErr w:type="gramEnd"/>
-      <w:r>
-        <w:rPr>
-          <w:rStyle w:val="Code"/>
-        </w:rPr>
-        <w:t>)</w:t>
+      <w:r>
+        <w:rPr>
+          <w:rStyle w:val="Code"/>
+        </w:rPr>
+        <w:t>draw()</w:t>
       </w:r>
       <w:r>
         <w:t xml:space="preserve"> method. Essentially, if the user presses the mouse over the start token, a new trail is created; as the user drags the mouse, points are added to the trail; and after the user releases the mouse, the game state (success or failure) is printed out and </w:t>
@@ -896,13 +832,8 @@
           <w:numId w:val="3"/>
         </w:numPr>
       </w:pPr>
-      <w:proofErr w:type="gramStart"/>
-      <w:r>
-        <w:t>a</w:t>
-      </w:r>
-      <w:proofErr w:type="gramEnd"/>
-      <w:r>
-        <w:t xml:space="preserve"> position (</w:t>
+      <w:r>
+        <w:t>a position (</w:t>
       </w:r>
       <w:r>
         <w:rPr>
@@ -940,13 +871,8 @@
           <w:numId w:val="3"/>
         </w:numPr>
       </w:pPr>
-      <w:proofErr w:type="gramStart"/>
-      <w:r>
-        <w:t>a</w:t>
-      </w:r>
-      <w:proofErr w:type="gramEnd"/>
-      <w:r>
-        <w:t xml:space="preserve"> size (</w:t>
+      <w:r>
+        <w:t>a size (</w:t>
       </w:r>
       <w:r>
         <w:rPr>
@@ -984,13 +910,8 @@
           <w:numId w:val="3"/>
         </w:numPr>
       </w:pPr>
-      <w:proofErr w:type="gramStart"/>
-      <w:r>
-        <w:t>a</w:t>
-      </w:r>
-      <w:proofErr w:type="gramEnd"/>
-      <w:r>
-        <w:t xml:space="preserve"> colour</w:t>
+      <w:r>
+        <w:t>a colour</w:t>
       </w:r>
     </w:p>
     <w:p/>
@@ -1016,19 +937,11 @@
       <w:r>
         <w:t xml:space="preserve">A </w:t>
       </w:r>
-      <w:proofErr w:type="gramStart"/>
-      <w:r>
-        <w:rPr>
-          <w:rStyle w:val="Code"/>
-        </w:rPr>
-        <w:t>draw(</w:t>
-      </w:r>
-      <w:proofErr w:type="gramEnd"/>
-      <w:r>
-        <w:rPr>
-          <w:rStyle w:val="Code"/>
-        </w:rPr>
-        <w:t>)</w:t>
+      <w:r>
+        <w:rPr>
+          <w:rStyle w:val="Code"/>
+        </w:rPr>
+        <w:t>draw()</w:t>
       </w:r>
       <w:r>
         <w:t xml:space="preserve"> method that draws the obstacle</w:t>
@@ -1045,19 +958,11 @@
       <w:r>
         <w:t xml:space="preserve">A </w:t>
       </w:r>
-      <w:proofErr w:type="gramStart"/>
-      <w:r>
-        <w:rPr>
-          <w:rStyle w:val="Code"/>
-        </w:rPr>
-        <w:t>pointInObstacle(</w:t>
-      </w:r>
-      <w:proofErr w:type="gramEnd"/>
-      <w:r>
-        <w:rPr>
-          <w:rStyle w:val="Code"/>
-        </w:rPr>
-        <w:t>)</w:t>
+      <w:r>
+        <w:rPr>
+          <w:rStyle w:val="Code"/>
+        </w:rPr>
+        <w:t>pointInObstacle()</w:t>
       </w:r>
       <w:r>
         <w:t xml:space="preserve"> method that takes a point (</w:t>
@@ -1104,13 +1009,8 @@
           <w:numId w:val="3"/>
         </w:numPr>
       </w:pPr>
-      <w:proofErr w:type="gramStart"/>
-      <w:r>
-        <w:t>one</w:t>
-      </w:r>
-      <w:proofErr w:type="gramEnd"/>
-      <w:r>
-        <w:t xml:space="preserve"> </w:t>
+      <w:r>
+        <w:t xml:space="preserve">one </w:t>
       </w:r>
       <w:r>
         <w:t xml:space="preserve"> </w:t>
@@ -1169,13 +1069,8 @@
           <w:numId w:val="3"/>
         </w:numPr>
       </w:pPr>
-      <w:proofErr w:type="gramStart"/>
-      <w:r>
-        <w:t>the</w:t>
-      </w:r>
-      <w:proofErr w:type="gramEnd"/>
-      <w:r>
-        <w:t xml:space="preserve"> game should check for collisions between new points added to the trail and the obstacle – if the trail collides with the obstacle, than the trail should be deleted and a game over message printed to the console</w:t>
+      <w:r>
+        <w:t>the game should check for collisions between new points added to the trail and the obstacle – if the trail collides with the obstacle, than the trail should be deleted and a game over message printed to the console</w:t>
       </w:r>
     </w:p>
     <w:p/>
@@ -1193,7 +1088,7 @@
           <w:noProof/>
         </w:rPr>
         <w:drawing>
-          <wp:inline distT="0" distB="0" distL="0" distR="0">
+          <wp:inline distT="0" distB="0" distL="0" distR="0" wp14:anchorId="3B7C9426" wp14:editId="354C58F0">
             <wp:extent cx="2133600" cy="2192274"/>
             <wp:effectExtent l="50800" t="25400" r="25400" b="17526"/>
             <wp:docPr id="3" name="Picture 3"/>
@@ -1210,7 +1105,7 @@
                     </pic:cNvPicPr>
                   </pic:nvPicPr>
                   <pic:blipFill>
-                    <a:blip r:embed="rId7"/>
+                    <a:blip r:embed="rId8"/>
                     <a:srcRect/>
                     <a:stretch>
                       <a:fillRect/>
@@ -1291,17 +1186,8 @@
           <w:b/>
           <w:i/>
         </w:rPr>
-        <w:t xml:space="preserve">Copy your answer to Part </w:t>
-      </w:r>
-      <w:proofErr w:type="gramStart"/>
-      <w:r>
-        <w:rPr>
-          <w:b/>
-          <w:i/>
-        </w:rPr>
-        <w:t>A</w:t>
-      </w:r>
-      <w:proofErr w:type="gramEnd"/>
+        <w:t>Copy your answer to Part A</w:t>
+      </w:r>
       <w:r>
         <w:rPr>
           <w:b/>
@@ -1415,13 +1301,8 @@
           <w:numId w:val="3"/>
         </w:numPr>
       </w:pPr>
-      <w:proofErr w:type="gramStart"/>
-      <w:r>
-        <w:t>a</w:t>
-      </w:r>
-      <w:proofErr w:type="gramEnd"/>
-      <w:r>
-        <w:t xml:space="preserve"> </w:t>
+      <w:r>
+        <w:t xml:space="preserve">a </w:t>
       </w:r>
       <w:r>
         <w:rPr>
@@ -1447,13 +1328,8 @@
           <w:numId w:val="3"/>
         </w:numPr>
       </w:pPr>
-      <w:proofErr w:type="gramStart"/>
-      <w:r>
-        <w:t>an</w:t>
-      </w:r>
-      <w:proofErr w:type="gramEnd"/>
-      <w:r>
-        <w:t xml:space="preserve"> </w:t>
+      <w:r>
+        <w:t xml:space="preserve">an </w:t>
       </w:r>
       <w:r>
         <w:rPr>
@@ -1482,13 +1358,8 @@
           <w:numId w:val="3"/>
         </w:numPr>
       </w:pPr>
-      <w:proofErr w:type="gramStart"/>
-      <w:r>
-        <w:t>a</w:t>
-      </w:r>
-      <w:proofErr w:type="gramEnd"/>
-      <w:r>
-        <w:t xml:space="preserve"> </w:t>
+      <w:r>
+        <w:t xml:space="preserve">a </w:t>
       </w:r>
       <w:r>
         <w:rPr>
@@ -1568,13 +1439,8 @@
           <w:numId w:val="3"/>
         </w:numPr>
       </w:pPr>
-      <w:proofErr w:type="gramStart"/>
-      <w:r>
-        <w:t>delete</w:t>
-      </w:r>
-      <w:proofErr w:type="gramEnd"/>
-      <w:r>
-        <w:t xml:space="preserve"> all references to the </w:t>
+      <w:r>
+        <w:t xml:space="preserve">delete all references to the </w:t>
       </w:r>
       <w:r>
         <w:rPr>
@@ -1609,13 +1475,8 @@
           <w:numId w:val="3"/>
         </w:numPr>
       </w:pPr>
-      <w:proofErr w:type="gramStart"/>
-      <w:r>
-        <w:t>one</w:t>
-      </w:r>
-      <w:proofErr w:type="gramEnd"/>
-      <w:r>
-        <w:t xml:space="preserve"> </w:t>
+      <w:r>
+        <w:t xml:space="preserve">one </w:t>
       </w:r>
       <w:r>
         <w:rPr>
@@ -1653,13 +1514,8 @@
           <w:numId w:val="3"/>
         </w:numPr>
       </w:pPr>
-      <w:proofErr w:type="gramStart"/>
-      <w:r>
-        <w:t>ensure</w:t>
-      </w:r>
-      <w:proofErr w:type="gramEnd"/>
-      <w:r>
-        <w:t xml:space="preserve"> that the maze object has at least six obstacles added to it</w:t>
+      <w:r>
+        <w:t>ensure that the maze object has at least six obstacles added to it</w:t>
       </w:r>
     </w:p>
     <w:p>
@@ -1670,13 +1526,8 @@
           <w:numId w:val="3"/>
         </w:numPr>
       </w:pPr>
-      <w:proofErr w:type="gramStart"/>
-      <w:r>
-        <w:t>the</w:t>
-      </w:r>
-      <w:proofErr w:type="gramEnd"/>
-      <w:r>
-        <w:t xml:space="preserve"> game should check for collisions between new points added to the trail and the maze – if the trail collides with the maze, than the trail should be deleted and a game over message printed to the console</w:t>
+      <w:r>
+        <w:t>the game should check for collisions between new points added to the trail and the maze – if the trail collides with the maze, than the trail should be deleted and a game over message printed to the console</w:t>
       </w:r>
     </w:p>
     <w:p/>
@@ -1703,7 +1554,7 @@
           <w:noProof/>
         </w:rPr>
         <w:drawing>
-          <wp:inline distT="0" distB="0" distL="0" distR="0">
+          <wp:inline distT="0" distB="0" distL="0" distR="0" wp14:anchorId="4CFCAE94" wp14:editId="14C230DF">
             <wp:extent cx="2172060" cy="2231792"/>
             <wp:effectExtent l="25400" t="0" r="12340" b="0"/>
             <wp:docPr id="5" name="Picture 5"/>
@@ -1720,7 +1571,7 @@
                     </pic:cNvPicPr>
                   </pic:nvPicPr>
                   <pic:blipFill>
-                    <a:blip r:embed="rId8"/>
+                    <a:blip r:embed="rId9"/>
                     <a:srcRect/>
                     <a:stretch>
                       <a:fillRect/>
@@ -1801,7 +1652,7 @@
       <w:tblPr>
         <w:tblStyle w:val="TableGrid"/>
         <w:tblW w:w="0" w:type="auto"/>
-        <w:tblLook w:val="00BF"/>
+        <w:tblLook w:val="00BF" w:firstRow="1" w:lastRow="0" w:firstColumn="1" w:lastColumn="0" w:noHBand="0" w:noVBand="0"/>
       </w:tblPr>
       <w:tblGrid>
         <w:gridCol w:w="979"/>
@@ -2061,15 +1912,7 @@
           </w:tcPr>
           <w:p>
             <w:r>
-              <w:t xml:space="preserve">Obstacle has proper </w:t>
-            </w:r>
-            <w:proofErr w:type="gramStart"/>
-            <w:r>
-              <w:t>draw(</w:t>
-            </w:r>
-            <w:proofErr w:type="gramEnd"/>
-            <w:r>
-              <w:t>) method</w:t>
+              <w:t>Obstacle has proper draw() method</w:t>
             </w:r>
           </w:p>
         </w:tc>
@@ -2111,15 +1954,7 @@
           </w:tcPr>
           <w:p>
             <w:r>
-              <w:t xml:space="preserve">Obstacle has proper </w:t>
-            </w:r>
-            <w:proofErr w:type="gramStart"/>
-            <w:r>
-              <w:t>pointInObstacle(</w:t>
-            </w:r>
-            <w:proofErr w:type="gramEnd"/>
-            <w:r>
-              <w:t>) method</w:t>
+              <w:t>Obstacle has proper pointInObstacle() method</w:t>
             </w:r>
           </w:p>
         </w:tc>
@@ -2136,7 +1971,7 @@
               <w:t>/</w:t>
             </w:r>
             <w:r>
-              <w:t>2</w:t>
+              <w:t>1</w:t>
             </w:r>
           </w:p>
         </w:tc>
@@ -2184,8 +2019,10 @@
               <w:t>/</w:t>
             </w:r>
             <w:r>
-              <w:t>3</w:t>
-            </w:r>
+              <w:t>4</w:t>
+            </w:r>
+            <w:bookmarkStart w:id="0" w:name="_GoBack"/>
+            <w:bookmarkEnd w:id="0"/>
           </w:p>
         </w:tc>
       </w:tr>
@@ -2290,15 +2127,7 @@
           </w:tcPr>
           <w:p>
             <w:r>
-              <w:t xml:space="preserve">Maze has a proper </w:t>
-            </w:r>
-            <w:proofErr w:type="gramStart"/>
-            <w:r>
-              <w:t>draw(</w:t>
-            </w:r>
-            <w:proofErr w:type="gramEnd"/>
-            <w:r>
-              <w:t>) method</w:t>
+              <w:t>Maze has a proper draw() method</w:t>
             </w:r>
           </w:p>
         </w:tc>
@@ -2334,15 +2163,7 @@
           </w:tcPr>
           <w:p>
             <w:r>
-              <w:t xml:space="preserve">Maze has a proper </w:t>
-            </w:r>
-            <w:proofErr w:type="gramStart"/>
-            <w:r>
-              <w:t>addObstacle(</w:t>
-            </w:r>
-            <w:proofErr w:type="gramEnd"/>
-            <w:r>
-              <w:t>) method</w:t>
+              <w:t>Maze has a proper addObstacle() method</w:t>
             </w:r>
           </w:p>
         </w:tc>
@@ -2378,15 +2199,7 @@
           </w:tcPr>
           <w:p>
             <w:r>
-              <w:t xml:space="preserve">Maze has a proper </w:t>
-            </w:r>
-            <w:proofErr w:type="gramStart"/>
-            <w:r>
-              <w:t>checkForObstacleCollision(</w:t>
-            </w:r>
-            <w:proofErr w:type="gramEnd"/>
-            <w:r>
-              <w:t>) method</w:t>
+              <w:t>Maze has a proper checkForObstacleCollision() method</w:t>
             </w:r>
           </w:p>
         </w:tc>
@@ -2425,18 +2238,10 @@
               <w:t>Game detects win/loss condition properly</w:t>
             </w:r>
             <w:r>
-              <w:t xml:space="preserve"> </w:t>
-            </w:r>
-            <w:proofErr w:type="gramStart"/>
-            <w:r>
-              <w:t>(</w:t>
-            </w:r>
-            <w:r>
-              <w:t xml:space="preserve"> &amp;</w:t>
-            </w:r>
-            <w:proofErr w:type="gramEnd"/>
-            <w:r>
-              <w:t xml:space="preserve"> </w:t>
+              <w:t xml:space="preserve"> (</w:t>
+            </w:r>
+            <w:r>
+              <w:t xml:space="preserve"> &amp; </w:t>
             </w:r>
             <w:r>
               <w:t>only single Maze object in main)</w:t>
@@ -2526,7 +2331,7 @@
 </file>
 
 <file path=word/numbering.xml><?xml version="1.0" encoding="utf-8"?>
-<w:numbering xmlns:mo="http://schemas.microsoft.com/office/mac/office/2008/main" xmlns:ve="http://schemas.openxmlformats.org/markup-compatibility/2006" xmlns:mv="urn:schemas-microsoft-com:mac:vml" xmlns:o="urn:schemas-microsoft-com:office:office" xmlns:r="http://schemas.openxmlformats.org/officeDocument/2006/relationships" xmlns:m="http://schemas.openxmlformats.org/officeDocument/2006/math" xmlns:v="urn:schemas-microsoft-com:vml" xmlns:wp="http://schemas.openxmlformats.org/drawingml/2006/wordprocessingDrawing" xmlns:w10="urn:schemas-microsoft-com:office:word" xmlns:w="http://schemas.openxmlformats.org/wordprocessingml/2006/main" xmlns:wne="http://schemas.microsoft.com/office/word/2006/wordml">
+<w:numbering xmlns:wpc="http://schemas.microsoft.com/office/word/2010/wordprocessingCanvas" xmlns:mo="http://schemas.microsoft.com/office/mac/office/2008/main" xmlns:mc="http://schemas.openxmlformats.org/markup-compatibility/2006" xmlns:mv="urn:schemas-microsoft-com:mac:vml" xmlns:o="urn:schemas-microsoft-com:office:office" xmlns:r="http://schemas.openxmlformats.org/officeDocument/2006/relationships" xmlns:m="http://schemas.openxmlformats.org/officeDocument/2006/math" xmlns:v="urn:schemas-microsoft-com:vml" xmlns:wp14="http://schemas.microsoft.com/office/word/2010/wordprocessingDrawing" xmlns:wp="http://schemas.openxmlformats.org/drawingml/2006/wordprocessingDrawing" xmlns:w10="urn:schemas-microsoft-com:office:word" xmlns:w="http://schemas.openxmlformats.org/wordprocessingml/2006/main" xmlns:w14="http://schemas.microsoft.com/office/word/2010/wordml" xmlns:wpg="http://schemas.microsoft.com/office/word/2010/wordprocessingGroup" xmlns:wpi="http://schemas.microsoft.com/office/word/2010/wordprocessingInk" xmlns:wne="http://schemas.microsoft.com/office/word/2006/wordml" xmlns:wps="http://schemas.microsoft.com/office/word/2010/wordprocessingShape" mc:Ignorable="w14 wp14">
   <w:abstractNum w:abstractNumId="0">
     <w:nsid w:val="044027D8"/>
     <w:multiLevelType w:val="hybridMultilevel"/>
@@ -2855,7 +2660,7 @@
 </file>
 
 <file path=word/styles.xml><?xml version="1.0" encoding="utf-8"?>
-<w:styles xmlns:r="http://schemas.openxmlformats.org/officeDocument/2006/relationships" xmlns:w="http://schemas.openxmlformats.org/wordprocessingml/2006/main">
+<w:styles xmlns:mc="http://schemas.openxmlformats.org/markup-compatibility/2006" xmlns:r="http://schemas.openxmlformats.org/officeDocument/2006/relationships" xmlns:w="http://schemas.openxmlformats.org/wordprocessingml/2006/main" xmlns:w14="http://schemas.microsoft.com/office/word/2010/wordml" mc:Ignorable="w14">
   <w:docDefaults>
     <w:rPrDefault>
       <w:rPr>
@@ -2941,14 +2746,15 @@
   </w:style>
   <w:style w:type="character" w:default="1" w:styleId="DefaultParagraphFont">
     <w:name w:val="Default Paragraph Font"/>
+    <w:uiPriority w:val="1"/>
     <w:semiHidden/>
     <w:unhideWhenUsed/>
   </w:style>
   <w:style w:type="table" w:default="1" w:styleId="TableNormal">
     <w:name w:val="Normal Table"/>
+    <w:uiPriority w:val="99"/>
     <w:semiHidden/>
     <w:unhideWhenUsed/>
-    <w:qFormat/>
     <w:tblPr>
       <w:tblInd w:w="0" w:type="dxa"/>
       <w:tblCellMar>
@@ -2961,6 +2767,7 @@
   </w:style>
   <w:style w:type="numbering" w:default="1" w:styleId="NoList">
     <w:name w:val="No List"/>
+    <w:uiPriority w:val="99"/>
     <w:semiHidden/>
     <w:unhideWhenUsed/>
   </w:style>
@@ -3059,6 +2866,214 @@
         <w:right w:w="108" w:type="dxa"/>
       </w:tblCellMar>
     </w:tblPr>
+  </w:style>
+  <w:style w:type="paragraph" w:styleId="BalloonText">
+    <w:name w:val="Balloon Text"/>
+    <w:basedOn w:val="Normal"/>
+    <w:link w:val="BalloonTextChar"/>
+    <w:rsid w:val="00690299"/>
+    <w:rPr>
+      <w:rFonts w:ascii="Lucida Grande" w:hAnsi="Lucida Grande"/>
+      <w:sz w:val="18"/>
+      <w:szCs w:val="18"/>
+    </w:rPr>
+  </w:style>
+  <w:style w:type="character" w:customStyle="1" w:styleId="BalloonTextChar">
+    <w:name w:val="Balloon Text Char"/>
+    <w:basedOn w:val="DefaultParagraphFont"/>
+    <w:link w:val="BalloonText"/>
+    <w:rsid w:val="00690299"/>
+    <w:rPr>
+      <w:rFonts w:ascii="Lucida Grande" w:hAnsi="Lucida Grande"/>
+      <w:sz w:val="18"/>
+      <w:szCs w:val="18"/>
+    </w:rPr>
+  </w:style>
+</w:styles>
+</file>
+
+<file path=word/stylesWithEffects.xml><?xml version="1.0" encoding="utf-8"?>
+<w:styles xmlns:wpc="http://schemas.microsoft.com/office/word/2010/wordprocessingCanvas" xmlns:mo="http://schemas.microsoft.com/office/mac/office/2008/main" xmlns:mc="http://schemas.openxmlformats.org/markup-compatibility/2006" xmlns:mv="urn:schemas-microsoft-com:mac:vml" xmlns:o="urn:schemas-microsoft-com:office:office" xmlns:r="http://schemas.openxmlformats.org/officeDocument/2006/relationships" xmlns:m="http://schemas.openxmlformats.org/officeDocument/2006/math" xmlns:v="urn:schemas-microsoft-com:vml" xmlns:wp14="http://schemas.microsoft.com/office/word/2010/wordprocessingDrawing" xmlns:wp="http://schemas.openxmlformats.org/drawingml/2006/wordprocessingDrawing" xmlns:w10="urn:schemas-microsoft-com:office:word" xmlns:w="http://schemas.openxmlformats.org/wordprocessingml/2006/main" xmlns:w14="http://schemas.microsoft.com/office/word/2010/wordml" xmlns:wpg="http://schemas.microsoft.com/office/word/2010/wordprocessingGroup" xmlns:wpi="http://schemas.microsoft.com/office/word/2010/wordprocessingInk" xmlns:wne="http://schemas.microsoft.com/office/word/2006/wordml" xmlns:wps="http://schemas.microsoft.com/office/word/2010/wordprocessingShape" mc:Ignorable="w14 wp14">
+  <w:docDefaults>
+    <w:rPrDefault>
+      <w:rPr>
+        <w:rFonts w:asciiTheme="minorHAnsi" w:eastAsiaTheme="minorEastAsia" w:hAnsiTheme="minorHAnsi" w:cstheme="minorBidi"/>
+        <w:sz w:val="24"/>
+        <w:szCs w:val="24"/>
+        <w:lang w:val="en-US" w:eastAsia="ja-JP" w:bidi="ar-SA"/>
+      </w:rPr>
+    </w:rPrDefault>
+    <w:pPrDefault/>
+  </w:docDefaults>
+  <w:latentStyles w:defLockedState="0" w:defUIPriority="99" w:defSemiHidden="1" w:defUnhideWhenUsed="1" w:defQFormat="0" w:count="276">
+    <w:lsdException w:name="Normal" w:semiHidden="0" w:uiPriority="0" w:unhideWhenUsed="0" w:qFormat="1"/>
+    <w:lsdException w:name="heading 1" w:semiHidden="0" w:uiPriority="9" w:unhideWhenUsed="0" w:qFormat="1"/>
+    <w:lsdException w:name="heading 2" w:uiPriority="9" w:qFormat="1"/>
+    <w:lsdException w:name="heading 3" w:uiPriority="9" w:qFormat="1"/>
+    <w:lsdException w:name="heading 4" w:uiPriority="9" w:qFormat="1"/>
+    <w:lsdException w:name="heading 5" w:uiPriority="9" w:qFormat="1"/>
+    <w:lsdException w:name="heading 6" w:uiPriority="9" w:qFormat="1"/>
+    <w:lsdException w:name="heading 7" w:uiPriority="9" w:qFormat="1"/>
+    <w:lsdException w:name="heading 8" w:uiPriority="9" w:qFormat="1"/>
+    <w:lsdException w:name="heading 9" w:uiPriority="9" w:qFormat="1"/>
+    <w:lsdException w:name="toc 1" w:uiPriority="39"/>
+    <w:lsdException w:name="toc 2" w:uiPriority="39"/>
+    <w:lsdException w:name="toc 3" w:uiPriority="39"/>
+    <w:lsdException w:name="toc 4" w:uiPriority="39"/>
+    <w:lsdException w:name="toc 5" w:uiPriority="39"/>
+    <w:lsdException w:name="toc 6" w:uiPriority="39"/>
+    <w:lsdException w:name="toc 7" w:uiPriority="39"/>
+    <w:lsdException w:name="toc 8" w:uiPriority="39"/>
+    <w:lsdException w:name="toc 9" w:uiPriority="39"/>
+    <w:lsdException w:name="caption" w:uiPriority="35" w:qFormat="1"/>
+    <w:lsdException w:name="Title" w:semiHidden="0" w:uiPriority="10" w:unhideWhenUsed="0" w:qFormat="1"/>
+    <w:lsdException w:name="Default Paragraph Font" w:uiPriority="1"/>
+    <w:lsdException w:name="Subtitle" w:semiHidden="0" w:uiPriority="11" w:unhideWhenUsed="0" w:qFormat="1"/>
+    <w:lsdException w:name="Strong" w:semiHidden="0" w:uiPriority="22" w:unhideWhenUsed="0" w:qFormat="1"/>
+    <w:lsdException w:name="Emphasis" w:semiHidden="0" w:uiPriority="20" w:unhideWhenUsed="0" w:qFormat="1"/>
+    <w:lsdException w:name="Table Grid" w:semiHidden="0" w:uiPriority="59" w:unhideWhenUsed="0"/>
+    <w:lsdException w:name="Placeholder Text" w:unhideWhenUsed="0"/>
+    <w:lsdException w:name="No Spacing" w:semiHidden="0" w:uiPriority="1" w:unhideWhenUsed="0" w:qFormat="1"/>
+    <w:lsdException w:name="Light Shading" w:semiHidden="0" w:uiPriority="60" w:unhideWhenUsed="0"/>
+    <w:lsdException w:name="Light List" w:semiHidden="0" w:uiPriority="61" w:unhideWhenUsed="0"/>
+    <w:lsdException w:name="Light Grid" w:semiHidden="0" w:uiPriority="62" w:unhideWhenUsed="0"/>
+    <w:lsdException w:name="Medium Shading 1" w:semiHidden="0" w:uiPriority="63" w:unhideWhenUsed="0"/>
+    <w:lsdException w:name="Medium Shading 2" w:semiHidden="0" w:uiPriority="64" w:unhideWhenUsed="0"/>
+    <w:lsdException w:name="Medium List 1" w:semiHidden="0" w:uiPriority="65" w:unhideWhenUsed="0"/>
+    <w:lsdException w:name="Medium List 2" w:semiHidden="0" w:uiPriority="66" w:unhideWhenUsed="0"/>
+    <w:lsdException w:name="Medium Grid 1" w:semiHidden="0" w:uiPriority="67" w:unhideWhenUsed="0"/>
+    <w:lsdException w:name="Medium Grid 2" w:semiHidden="0" w:uiPriority="68" w:unhideWhenUsed="0"/>
+    <w:lsdException w:name="Medium Grid 3" w:semiHidden="0" w:uiPriority="69" w:unhideWhenUsed="0"/>
+    <w:lsdException w:name="Dark List" w:semiHidden="0" w:uiPriority="70" w:unhideWhenUsed="0"/>
+    <w:lsdException w:name="Colorful Shading" w:semiHidden="0" w:uiPriority="71" w:unhideWhenUsed="0"/>
+    <w:lsdException w:name="Colorful List" w:semiHidden="0" w:uiPriority="72" w:unhideWhenUsed="0"/>
+    <w:lsdException w:name="Colorful Grid" w:semiHidden="0" w:uiPriority="73" w:unhideWhenUsed="0"/>
+    <w:lsdException w:name="Light Shading Accent 1" w:semiHidden="0" w:uiPriority="60" w:unhideWhenUsed="0"/>
+    <w:lsdException w:name="Light List Accent 1" w:semiHidden="0" w:uiPriority="61" w:unhideWhenUsed="0"/>
+    <w:lsdException w:name="Light Grid Accent 1" w:semiHidden="0" w:uiPriority="62" w:unhideWhenUsed="0"/>
+    <w:lsdException w:name="Medium Shading 1 Accent 1" w:semiHidden="0" w:uiPriority="63" w:unhideWhenUsed="0"/>
+    <w:lsdException w:name="Medium Shading 2 Accent 1" w:semiHidden="0" w:uiPriority="64" w:unhideWhenUsed="0"/>
+    <w:lsdException w:name="Medium List 1 Accent 1" w:semiHidden="0" w:uiPriority="65" w:unhideWhenUsed="0"/>
+    <w:lsdException w:name="Revision" w:unhideWhenUsed="0"/>
+    <w:lsdException w:name="List Paragraph" w:semiHidden="0" w:uiPriority="34" w:unhideWhenUsed="0" w:qFormat="1"/>
+    <w:lsdException w:name="Quote" w:semiHidden="0" w:uiPriority="29" w:unhideWhenUsed="0" w:qFormat="1"/>
+    <w:lsdException w:name="Intense Quote" w:semiHidden="0" w:uiPriority="30" w:unhideWhenUsed="0" w:qFormat="1"/>
+    <w:lsdException w:name="Medium List 2 Accent 1" w:semiHidden="0" w:uiPriority="66" w:unhideWhenUsed="0"/>
+    <w:lsdException w:name="Medium Grid 1 Accent 1" w:semiHidden="0" w:uiPriority="67" w:unhideWhenUsed="0"/>
+    <w:lsdException w:name="Medium Grid 2 Accent 1" w:semiHidden="0" w:uiPriority="68" w:unhideWhenUsed="0"/>
+    <w:lsdException w:name="Medium Grid 3 Accent 1" w:semiHidden="0" w:uiPriority="69" w:unhideWhenUsed="0"/>
+    <w:lsdException w:name="Dark List Accent 1" w:semiHidden="0" w:uiPriority="70" w:unhideWhenUsed="0"/>
+    <w:lsdException w:name="Colorful Shading Accent 1" w:semiHidden="0" w:uiPriority="71" w:unhideWhenUsed="0"/>
+    <w:lsdException w:name="Colorful List Accent 1" w:semiHidden="0" w:uiPriority="72" w:unhideWhenUsed="0"/>
+    <w:lsdException w:name="Colorful Grid Accent 1" w:semiHidden="0" w:uiPriority="73" w:unhideWhenUsed="0"/>
+    <w:lsdException w:name="Light Shading Accent 2" w:semiHidden="0" w:uiPriority="60" w:unhideWhenUsed="0"/>
+    <w:lsdException w:name="Light List Accent 2" w:semiHidden="0" w:uiPriority="61" w:unhideWhenUsed="0"/>
+    <w:lsdException w:name="Light Grid Accent 2" w:semiHidden="0" w:uiPriority="62" w:unhideWhenUsed="0"/>
+    <w:lsdException w:name="Medium Shading 1 Accent 2" w:semiHidden="0" w:uiPriority="63" w:unhideWhenUsed="0"/>
+    <w:lsdException w:name="Medium Shading 2 Accent 2" w:semiHidden="0" w:uiPriority="64" w:unhideWhenUsed="0"/>
+    <w:lsdException w:name="Medium List 1 Accent 2" w:semiHidden="0" w:uiPriority="65" w:unhideWhenUsed="0"/>
+    <w:lsdException w:name="Medium List 2 Accent 2" w:semiHidden="0" w:uiPriority="66" w:unhideWhenUsed="0"/>
+    <w:lsdException w:name="Medium Grid 1 Accent 2" w:semiHidden="0" w:uiPriority="67" w:unhideWhenUsed="0"/>
+    <w:lsdException w:name="Medium Grid 2 Accent 2" w:semiHidden="0" w:uiPriority="68" w:unhideWhenUsed="0"/>
+    <w:lsdException w:name="Medium Grid 3 Accent 2" w:semiHidden="0" w:uiPriority="69" w:unhideWhenUsed="0"/>
+    <w:lsdException w:name="Dark List Accent 2" w:semiHidden="0" w:uiPriority="70" w:unhideWhenUsed="0"/>
+    <w:lsdException w:name="Colorful Shading Accent 2" w:semiHidden="0" w:uiPriority="71" w:unhideWhenUsed="0"/>
+    <w:lsdException w:name="Colorful List Accent 2" w:semiHidden="0" w:uiPriority="72" w:unhideWhenUsed="0"/>
+    <w:lsdException w:name="Colorful Grid Accent 2" w:semiHidden="0" w:uiPriority="73" w:unhideWhenUsed="0"/>
+    <w:lsdException w:name="Light Shading Accent 3" w:semiHidden="0" w:uiPriority="60" w:unhideWhenUsed="0"/>
+    <w:lsdException w:name="Light List Accent 3" w:semiHidden="0" w:uiPriority="61" w:unhideWhenUsed="0"/>
+    <w:lsdException w:name="Light Grid Accent 3" w:semiHidden="0" w:uiPriority="62" w:unhideWhenUsed="0"/>
+    <w:lsdException w:name="Medium Shading 1 Accent 3" w:semiHidden="0" w:uiPriority="63" w:unhideWhenUsed="0"/>
+    <w:lsdException w:name="Medium Shading 2 Accent 3" w:semiHidden="0" w:uiPriority="64" w:unhideWhenUsed="0"/>
+    <w:lsdException w:name="Medium List 1 Accent 3" w:semiHidden="0" w:uiPriority="65" w:unhideWhenUsed="0"/>
+    <w:lsdException w:name="Medium List 2 Accent 3" w:semiHidden="0" w:uiPriority="66" w:unhideWhenUsed="0"/>
+    <w:lsdException w:name="Medium Grid 1 Accent 3" w:semiHidden="0" w:uiPriority="67" w:unhideWhenUsed="0"/>
+    <w:lsdException w:name="Medium Grid 2 Accent 3" w:semiHidden="0" w:uiPriority="68" w:unhideWhenUsed="0"/>
+    <w:lsdException w:name="Medium Grid 3 Accent 3" w:semiHidden="0" w:uiPriority="69" w:unhideWhenUsed="0"/>
+    <w:lsdException w:name="Dark List Accent 3" w:semiHidden="0" w:uiPriority="70" w:unhideWhenUsed="0"/>
+    <w:lsdException w:name="Colorful Shading Accent 3" w:semiHidden="0" w:uiPriority="71" w:unhideWhenUsed="0"/>
+    <w:lsdException w:name="Colorful List Accent 3" w:semiHidden="0" w:uiPriority="72" w:unhideWhenUsed="0"/>
+    <w:lsdException w:name="Colorful Grid Accent 3" w:semiHidden="0" w:uiPriority="73" w:unhideWhenUsed="0"/>
+    <w:lsdException w:name="Light Shading Accent 4" w:semiHidden="0" w:uiPriority="60" w:unhideWhenUsed="0"/>
+    <w:lsdException w:name="Light List Accent 4" w:semiHidden="0" w:uiPriority="61" w:unhideWhenUsed="0"/>
+    <w:lsdException w:name="Light Grid Accent 4" w:semiHidden="0" w:uiPriority="62" w:unhideWhenUsed="0"/>
+    <w:lsdException w:name="Medium Shading 1 Accent 4" w:semiHidden="0" w:uiPriority="63" w:unhideWhenUsed="0"/>
+    <w:lsdException w:name="Medium Shading 2 Accent 4" w:semiHidden="0" w:uiPriority="64" w:unhideWhenUsed="0"/>
+    <w:lsdException w:name="Medium List 1 Accent 4" w:semiHidden="0" w:uiPriority="65" w:unhideWhenUsed="0"/>
+    <w:lsdException w:name="Medium List 2 Accent 4" w:semiHidden="0" w:uiPriority="66" w:unhideWhenUsed="0"/>
+    <w:lsdException w:name="Medium Grid 1 Accent 4" w:semiHidden="0" w:uiPriority="67" w:unhideWhenUsed="0"/>
+    <w:lsdException w:name="Medium Grid 2 Accent 4" w:semiHidden="0" w:uiPriority="68" w:unhideWhenUsed="0"/>
+    <w:lsdException w:name="Medium Grid 3 Accent 4" w:semiHidden="0" w:uiPriority="69" w:unhideWhenUsed="0"/>
+    <w:lsdException w:name="Dark List Accent 4" w:semiHidden="0" w:uiPriority="70" w:unhideWhenUsed="0"/>
+    <w:lsdException w:name="Colorful Shading Accent 4" w:semiHidden="0" w:uiPriority="71" w:unhideWhenUsed="0"/>
+    <w:lsdException w:name="Colorful List Accent 4" w:semiHidden="0" w:uiPriority="72" w:unhideWhenUsed="0"/>
+    <w:lsdException w:name="Colorful Grid Accent 4" w:semiHidden="0" w:uiPriority="73" w:unhideWhenUsed="0"/>
+    <w:lsdException w:name="Light Shading Accent 5" w:semiHidden="0" w:uiPriority="60" w:unhideWhenUsed="0"/>
+    <w:lsdException w:name="Light List Accent 5" w:semiHidden="0" w:uiPriority="61" w:unhideWhenUsed="0"/>
+    <w:lsdException w:name="Light Grid Accent 5" w:semiHidden="0" w:uiPriority="62" w:unhideWhenUsed="0"/>
+    <w:lsdException w:name="Medium Shading 1 Accent 5" w:semiHidden="0" w:uiPriority="63" w:unhideWhenUsed="0"/>
+    <w:lsdException w:name="Medium Shading 2 Accent 5" w:semiHidden="0" w:uiPriority="64" w:unhideWhenUsed="0"/>
+    <w:lsdException w:name="Medium List 1 Accent 5" w:semiHidden="0" w:uiPriority="65" w:unhideWhenUsed="0"/>
+    <w:lsdException w:name="Medium List 2 Accent 5" w:semiHidden="0" w:uiPriority="66" w:unhideWhenUsed="0"/>
+    <w:lsdException w:name="Medium Grid 1 Accent 5" w:semiHidden="0" w:uiPriority="67" w:unhideWhenUsed="0"/>
+    <w:lsdException w:name="Medium Grid 2 Accent 5" w:semiHidden="0" w:uiPriority="68" w:unhideWhenUsed="0"/>
+    <w:lsdException w:name="Medium Grid 3 Accent 5" w:semiHidden="0" w:uiPriority="69" w:unhideWhenUsed="0"/>
+    <w:lsdException w:name="Dark List Accent 5" w:semiHidden="0" w:uiPriority="70" w:unhideWhenUsed="0"/>
+    <w:lsdException w:name="Colorful Shading Accent 5" w:semiHidden="0" w:uiPriority="71" w:unhideWhenUsed="0"/>
+    <w:lsdException w:name="Colorful List Accent 5" w:semiHidden="0" w:uiPriority="72" w:unhideWhenUsed="0"/>
+    <w:lsdException w:name="Colorful Grid Accent 5" w:semiHidden="0" w:uiPriority="73" w:unhideWhenUsed="0"/>
+    <w:lsdException w:name="Light Shading Accent 6" w:semiHidden="0" w:uiPriority="60" w:unhideWhenUsed="0"/>
+    <w:lsdException w:name="Light List Accent 6" w:semiHidden="0" w:uiPriority="61" w:unhideWhenUsed="0"/>
+    <w:lsdException w:name="Light Grid Accent 6" w:semiHidden="0" w:uiPriority="62" w:unhideWhenUsed="0"/>
+    <w:lsdException w:name="Medium Shading 1 Accent 6" w:semiHidden="0" w:uiPriority="63" w:unhideWhenUsed="0"/>
+    <w:lsdException w:name="Medium Shading 2 Accent 6" w:semiHidden="0" w:uiPriority="64" w:unhideWhenUsed="0"/>
+    <w:lsdException w:name="Medium List 1 Accent 6" w:semiHidden="0" w:uiPriority="65" w:unhideWhenUsed="0"/>
+    <w:lsdException w:name="Medium List 2 Accent 6" w:semiHidden="0" w:uiPriority="66" w:unhideWhenUsed="0"/>
+    <w:lsdException w:name="Medium Grid 1 Accent 6" w:semiHidden="0" w:uiPriority="67" w:unhideWhenUsed="0"/>
+    <w:lsdException w:name="Medium Grid 2 Accent 6" w:semiHidden="0" w:uiPriority="68" w:unhideWhenUsed="0"/>
+    <w:lsdException w:name="Medium Grid 3 Accent 6" w:semiHidden="0" w:uiPriority="69" w:unhideWhenUsed="0"/>
+    <w:lsdException w:name="Dark List Accent 6" w:semiHidden="0" w:uiPriority="70" w:unhideWhenUsed="0"/>
+    <w:lsdException w:name="Colorful Shading Accent 6" w:semiHidden="0" w:uiPriority="71" w:unhideWhenUsed="0"/>
+    <w:lsdException w:name="Colorful List Accent 6" w:semiHidden="0" w:uiPriority="72" w:unhideWhenUsed="0"/>
+    <w:lsdException w:name="Colorful Grid Accent 6" w:semiHidden="0" w:uiPriority="73" w:unhideWhenUsed="0"/>
+    <w:lsdException w:name="Subtle Emphasis" w:semiHidden="0" w:uiPriority="19" w:unhideWhenUsed="0" w:qFormat="1"/>
+    <w:lsdException w:name="Intense Emphasis" w:semiHidden="0" w:uiPriority="21" w:unhideWhenUsed="0" w:qFormat="1"/>
+    <w:lsdException w:name="Subtle Reference" w:semiHidden="0" w:uiPriority="31" w:unhideWhenUsed="0" w:qFormat="1"/>
+    <w:lsdException w:name="Intense Reference" w:semiHidden="0" w:uiPriority="32" w:unhideWhenUsed="0" w:qFormat="1"/>
+    <w:lsdException w:name="Book Title" w:semiHidden="0" w:uiPriority="33" w:unhideWhenUsed="0" w:qFormat="1"/>
+    <w:lsdException w:name="Bibliography" w:uiPriority="37"/>
+    <w:lsdException w:name="TOC Heading" w:uiPriority="39" w:qFormat="1"/>
+  </w:latentStyles>
+  <w:style w:type="paragraph" w:default="1" w:styleId="Normal">
+    <w:name w:val="Normal"/>
+    <w:qFormat/>
+  </w:style>
+  <w:style w:type="character" w:default="1" w:styleId="DefaultParagraphFont">
+    <w:name w:val="Default Paragraph Font"/>
+    <w:uiPriority w:val="1"/>
+    <w:semiHidden/>
+    <w:unhideWhenUsed/>
+  </w:style>
+  <w:style w:type="table" w:default="1" w:styleId="TableNormal">
+    <w:name w:val="Normal Table"/>
+    <w:uiPriority w:val="99"/>
+    <w:semiHidden/>
+    <w:unhideWhenUsed/>
+    <w:tblPr>
+      <w:tblInd w:w="0" w:type="dxa"/>
+      <w:tblCellMar>
+        <w:top w:w="0" w:type="dxa"/>
+        <w:left w:w="108" w:type="dxa"/>
+        <w:bottom w:w="0" w:type="dxa"/>
+        <w:right w:w="108" w:type="dxa"/>
+      </w:tblCellMar>
+    </w:tblPr>
+  </w:style>
+  <w:style w:type="numbering" w:default="1" w:styleId="NoList">
+    <w:name w:val="No List"/>
+    <w:uiPriority w:val="99"/>
+    <w:semiHidden/>
+    <w:unhideWhenUsed/>
   </w:style>
 </w:styles>
 </file>
@@ -3386,7 +3401,7 @@
 </file>
 
 <file path=customXml/itemProps1.xml><?xml version="1.0" encoding="utf-8"?>
-<ds:datastoreItem xmlns:ds="http://schemas.openxmlformats.org/officeDocument/2006/customXml" ds:itemID="{ABFBC9B2-CFE8-634F-A069-1B6B7D5295EA}">
+<ds:datastoreItem xmlns:ds="http://schemas.openxmlformats.org/officeDocument/2006/customXml" ds:itemID="{C593F8A2-A45D-F046-B443-73D9937C13E5}">
   <ds:schemaRefs>
     <ds:schemaRef ds:uri="http://schemas.openxmlformats.org/officeDocument/2006/bibliography"/>
   </ds:schemaRefs>

</xml_diff>